<commit_message>
small changes before printing
</commit_message>
<xml_diff>
--- a/Results_Patterns.docx
+++ b/Results_Patterns.docx
@@ -374,8 +374,6 @@
       <w:r>
         <w:t xml:space="preserve"> divergence)</w:t>
       </w:r>
-      <w:bookmarkStart w:id="0" w:name="_GoBack"/>
-      <w:bookmarkEnd w:id="0"/>
     </w:p>
     <w:p>
       <w:pPr>
@@ -678,7 +676,6 @@
         <w:contextualSpacing/>
       </w:pPr>
       <w:r>
-        <w:lastRenderedPageBreak/>
         <w:t>Post hoc tests and models match the qualitative patterns; most divergent categories; G females, PWD males and MSM males.</w:t>
       </w:r>
     </w:p>
@@ -1370,6 +1367,22 @@
     </w:p>
     <w:p>
       <w:pPr>
+        <w:contextualSpacing/>
+        <w:rPr>
+          <w:b/>
+        </w:rPr>
+      </w:pPr>
+    </w:p>
+    <w:p>
+      <w:pPr>
+        <w:contextualSpacing/>
+        <w:rPr>
+          <w:b/>
+        </w:rPr>
+      </w:pPr>
+    </w:p>
+    <w:p>
+      <w:pPr>
         <w:rPr>
           <w:b/>
         </w:rPr>
@@ -1395,6 +1408,13 @@
           <w:b/>
         </w:rPr>
       </w:pPr>
+    </w:p>
+    <w:p>
+      <w:pPr>
+        <w:rPr>
+          <w:b/>
+        </w:rPr>
+      </w:pPr>
       <w:r>
         <w:rPr>
           <w:b/>
@@ -1414,10 +1434,12 @@
       <w:pPr>
         <w:contextualSpacing/>
       </w:pPr>
+      <w:bookmarkStart w:id="0" w:name="_GoBack"/>
+      <w:bookmarkEnd w:id="0"/>
     </w:p>
     <w:sectPr>
       <w:pgSz w:w="12240" w:h="15840"/>
-      <w:pgMar w:top="1440" w:right="1440" w:bottom="1440" w:left="1440" w:header="720" w:footer="720" w:gutter="0"/>
+      <w:pgMar w:top="720" w:right="720" w:bottom="720" w:left="720" w:header="720" w:footer="720" w:gutter="0"/>
       <w:cols w:space="720"/>
       <w:docGrid w:linePitch="360"/>
     </w:sectPr>
@@ -2438,6 +2460,36 @@
       <w:contextualSpacing/>
     </w:pPr>
   </w:style>
+  <w:style w:type="paragraph" w:styleId="BalloonText">
+    <w:name w:val="Balloon Text"/>
+    <w:basedOn w:val="Normal"/>
+    <w:link w:val="BalloonTextChar"/>
+    <w:uiPriority w:val="99"/>
+    <w:semiHidden/>
+    <w:unhideWhenUsed/>
+    <w:rsid w:val="0064726D"/>
+    <w:pPr>
+      <w:spacing w:after="0" w:line="240" w:lineRule="auto"/>
+    </w:pPr>
+    <w:rPr>
+      <w:rFonts w:ascii="Arial" w:hAnsi="Arial" w:cs="Arial"/>
+      <w:sz w:val="18"/>
+      <w:szCs w:val="18"/>
+    </w:rPr>
+  </w:style>
+  <w:style w:type="character" w:customStyle="1" w:styleId="BalloonTextChar">
+    <w:name w:val="Balloon Text Char"/>
+    <w:basedOn w:val="DefaultParagraphFont"/>
+    <w:link w:val="BalloonText"/>
+    <w:uiPriority w:val="99"/>
+    <w:semiHidden/>
+    <w:rsid w:val="0064726D"/>
+    <w:rPr>
+      <w:rFonts w:ascii="Arial" w:hAnsi="Arial" w:cs="Arial"/>
+      <w:sz w:val="18"/>
+      <w:szCs w:val="18"/>
+    </w:rPr>
+  </w:style>
 </w:styles>
 </file>
 

</xml_diff>

<commit_message>
integrated notes and removed odt file
</commit_message>
<xml_diff>
--- a/Results_Patterns.docx
+++ b/Results_Patterns.docx
@@ -288,7 +288,12 @@
       </w:r>
       <w:proofErr w:type="gramEnd"/>
       <w:r>
-        <w:t xml:space="preserve"> a lm across all the male </w:t>
+        <w:t xml:space="preserve"> a lm across all the mal</w:t>
+      </w:r>
+      <w:bookmarkStart w:id="0" w:name="_GoBack"/>
+      <w:bookmarkEnd w:id="0"/>
+      <w:r>
+        <w:t xml:space="preserve">e </w:t>
       </w:r>
       <w:proofErr w:type="spellStart"/>
       <w:r>
@@ -411,6 +416,25 @@
       <w:pPr>
         <w:contextualSpacing/>
       </w:pPr>
+      <w:r>
+        <w:t xml:space="preserve">- </w:t>
+      </w:r>
+      <w:proofErr w:type="gramStart"/>
+      <w:r>
+        <w:t>g</w:t>
+      </w:r>
+      <w:proofErr w:type="gramEnd"/>
+      <w:r>
+        <w:t xml:space="preserve"> female different in </w:t>
+      </w:r>
+      <w:proofErr w:type="spellStart"/>
+      <w:r>
+        <w:t>gwrr</w:t>
+      </w:r>
+      <w:proofErr w:type="spellEnd"/>
+      <w:r>
+        <w:t xml:space="preserve"> (not in ratios / proportions)</w:t>
+      </w:r>
     </w:p>
     <w:p>
       <w:pPr>
@@ -803,13 +827,25 @@
         </w:rPr>
         <w:t>(</w:t>
       </w:r>
-      <w:proofErr w:type="spellStart"/>
       <w:proofErr w:type="gramStart"/>
       <w:r>
         <w:rPr>
           <w:b/>
         </w:rPr>
-        <w:t>weakish</w:t>
+        <w:t>weak</w:t>
+      </w:r>
+      <w:r>
+        <w:rPr>
+          <w:b/>
+        </w:rPr>
+        <w:t>-</w:t>
+      </w:r>
+      <w:proofErr w:type="spellStart"/>
+      <w:r>
+        <w:rPr>
+          <w:b/>
+        </w:rPr>
+        <w:t>ish</w:t>
       </w:r>
       <w:proofErr w:type="spellEnd"/>
       <w:proofErr w:type="gramEnd"/>
@@ -1376,6 +1412,14 @@
     <w:p>
       <w:pPr>
         <w:contextualSpacing/>
+      </w:pPr>
+      <w:r>
+        <w:t>Dom – no differences (not met)</w:t>
+      </w:r>
+    </w:p>
+    <w:p>
+      <w:pPr>
+        <w:contextualSpacing/>
         <w:rPr>
           <w:b/>
         </w:rPr>
@@ -1419,23 +1463,30 @@
         <w:rPr>
           <w:b/>
         </w:rPr>
+        <w:lastRenderedPageBreak/>
         <w:t>IFD / interference</w:t>
       </w:r>
     </w:p>
     <w:p>
       <w:pPr>
         <w:contextualSpacing/>
-        <w:rPr>
-          <w:b/>
-        </w:rPr>
-      </w:pPr>
-    </w:p>
-    <w:p>
-      <w:pPr>
-        <w:contextualSpacing/>
-      </w:pPr>
-      <w:bookmarkStart w:id="0" w:name="_GoBack"/>
-      <w:bookmarkEnd w:id="0"/>
+      </w:pPr>
+      <w:r>
+        <w:t xml:space="preserve">Run on ‘long </w:t>
+      </w:r>
+      <w:proofErr w:type="spellStart"/>
+      <w:r>
+        <w:t>biv</w:t>
+      </w:r>
+      <w:proofErr w:type="spellEnd"/>
+      <w:r>
+        <w:t>’ dataset</w:t>
+      </w:r>
+    </w:p>
+    <w:p>
+      <w:pPr>
+        <w:contextualSpacing/>
+      </w:pPr>
     </w:p>
     <w:sectPr>
       <w:pgSz w:w="12240" w:h="15840"/>

</xml_diff>

<commit_message>
added lame notes to the Q2 sections
</commit_message>
<xml_diff>
--- a/Results_Patterns.docx
+++ b/Results_Patterns.docx
@@ -236,11 +236,6 @@
       <w:pPr>
         <w:contextualSpacing/>
       </w:pPr>
-    </w:p>
-    <w:p>
-      <w:pPr>
-        <w:contextualSpacing/>
-      </w:pPr>
       <w:r>
         <w:t>-comparison to previously reported measures; males (PWD/PWK, WSB, G?), female (WSB)</w:t>
       </w:r>
@@ -288,12 +283,7 @@
       </w:r>
       <w:proofErr w:type="gramEnd"/>
       <w:r>
-        <w:t xml:space="preserve"> a lm across all the mal</w:t>
-      </w:r>
-      <w:bookmarkStart w:id="0" w:name="_GoBack"/>
-      <w:bookmarkEnd w:id="0"/>
-      <w:r>
-        <w:t xml:space="preserve">e </w:t>
+        <w:t xml:space="preserve"> a lm across all the male </w:t>
       </w:r>
       <w:proofErr w:type="spellStart"/>
       <w:r>
@@ -825,6 +815,7 @@
         <w:rPr>
           <w:b/>
         </w:rPr>
+        <w:lastRenderedPageBreak/>
         <w:t>(</w:t>
       </w:r>
       <w:proofErr w:type="gramStart"/>
@@ -977,6 +968,30 @@
           <w:b/>
         </w:rPr>
         <w:t>chromosome level</w:t>
+      </w:r>
+    </w:p>
+    <w:p>
+      <w:pPr>
+        <w:contextualSpacing/>
+      </w:pPr>
+      <w:proofErr w:type="gramStart"/>
+      <w:r>
+        <w:t>-(</w:t>
+      </w:r>
+      <w:proofErr w:type="gramEnd"/>
+      <w:r>
+        <w:t>range is 1-3)</w:t>
+      </w:r>
+      <w:r>
+        <w:t xml:space="preserve"> – like many species (</w:t>
+      </w:r>
+      <w:proofErr w:type="spellStart"/>
+      <w:r>
+        <w:t>Stapley</w:t>
+      </w:r>
+      <w:proofErr w:type="spellEnd"/>
+      <w:r>
+        <w:t>)</w:t>
       </w:r>
     </w:p>
     <w:p>
@@ -1115,11 +1130,9 @@
       <w:r>
         <w:t xml:space="preserve"> specific </w:t>
       </w:r>
-      <w:proofErr w:type="spellStart"/>
-      <w:r>
-        <w:t>pattterns</w:t>
-      </w:r>
-      <w:proofErr w:type="spellEnd"/>
+      <w:r>
+        <w:t>patterns</w:t>
+      </w:r>
     </w:p>
     <w:p>
       <w:pPr>
@@ -1398,6 +1411,12 @@
         <w:rPr>
           <w:b/>
         </w:rPr>
+        <w:t xml:space="preserve">Q1. </w:t>
+      </w:r>
+      <w:r>
+        <w:rPr>
+          <w:b/>
+        </w:rPr>
         <w:t>SC Length differences</w:t>
       </w:r>
     </w:p>
@@ -1420,17 +1439,50 @@
     <w:p>
       <w:pPr>
         <w:contextualSpacing/>
-        <w:rPr>
-          <w:b/>
-        </w:rPr>
-      </w:pPr>
-    </w:p>
-    <w:p>
-      <w:pPr>
-        <w:rPr>
-          <w:b/>
-        </w:rPr>
-      </w:pPr>
+      </w:pPr>
+      <w:r>
+        <w:t xml:space="preserve">-for almost all models, sex is the only significant effect. __ except in comparison of the </w:t>
+      </w:r>
+      <w:proofErr w:type="spellStart"/>
+      <w:r>
+        <w:t>Musc</w:t>
+      </w:r>
+      <w:proofErr w:type="spellEnd"/>
+      <w:r>
+        <w:t xml:space="preserve"> strains—where the SKIVE strain effect is also significant – because both male and female bivalents are shorter compared to PWD and KAZ.</w:t>
+      </w:r>
+    </w:p>
+    <w:p>
+      <w:pPr>
+        <w:contextualSpacing/>
+      </w:pPr>
+      <w:r>
+        <w:t>-</w:t>
+      </w:r>
+    </w:p>
+    <w:p>
+      <w:pPr>
+        <w:contextualSpacing/>
+        <w:rPr>
+          <w:b/>
+        </w:rPr>
+      </w:pPr>
+    </w:p>
+    <w:p>
+      <w:pPr>
+        <w:contextualSpacing/>
+        <w:rPr>
+          <w:b/>
+        </w:rPr>
+      </w:pPr>
+    </w:p>
+    <w:p>
+      <w:r>
+        <w:rPr>
+          <w:b/>
+        </w:rPr>
+        <w:t xml:space="preserve">Q1. </w:t>
+      </w:r>
       <w:proofErr w:type="gramStart"/>
       <w:r>
         <w:rPr>
@@ -1447,23 +1499,40 @@
       </w:r>
     </w:p>
     <w:p>
-      <w:pPr>
-        <w:rPr>
-          <w:b/>
-        </w:rPr>
-      </w:pPr>
-    </w:p>
-    <w:p>
-      <w:pPr>
-        <w:rPr>
-          <w:b/>
-        </w:rPr>
-      </w:pPr>
-      <w:r>
-        <w:rPr>
-          <w:b/>
-        </w:rPr>
-        <w:lastRenderedPageBreak/>
+      <w:r>
+        <w:t>-Norm F1 has significant sex effect</w:t>
+      </w:r>
+      <w:r>
+        <w:t xml:space="preserve">   (haven’t run </w:t>
+      </w:r>
+      <w:proofErr w:type="gramStart"/>
+      <w:r>
+        <w:t xml:space="preserve">the </w:t>
+      </w:r>
+      <w:bookmarkStart w:id="0" w:name="_GoBack"/>
+      <w:bookmarkEnd w:id="0"/>
+      <w:r>
+        <w:t>)</w:t>
+      </w:r>
+      <w:proofErr w:type="gramEnd"/>
+    </w:p>
+    <w:p/>
+    <w:p>
+      <w:pPr>
+        <w:rPr>
+          <w:b/>
+        </w:rPr>
+      </w:pPr>
+      <w:r>
+        <w:rPr>
+          <w:b/>
+        </w:rPr>
+        <w:t xml:space="preserve">Q1. </w:t>
+      </w:r>
+      <w:r>
+        <w:rPr>
+          <w:b/>
+        </w:rPr>
         <w:t>IFD / interference</w:t>
       </w:r>
     </w:p>
@@ -1481,6 +1550,287 @@
       <w:proofErr w:type="spellEnd"/>
       <w:r>
         <w:t>’ dataset</w:t>
+      </w:r>
+    </w:p>
+    <w:p>
+      <w:pPr>
+        <w:contextualSpacing/>
+      </w:pPr>
+      <w:r>
+        <w:t xml:space="preserve">-there are sex differences in the </w:t>
+      </w:r>
+      <w:proofErr w:type="gramStart"/>
+      <w:r>
+        <w:t>IFDs  (</w:t>
+      </w:r>
+      <w:proofErr w:type="gramEnd"/>
+      <w:r>
+        <w:t>which strain has biggest ones)</w:t>
+      </w:r>
+    </w:p>
+    <w:p>
+      <w:pPr>
+        <w:contextualSpacing/>
+      </w:pPr>
+    </w:p>
+    <w:p>
+      <w:pPr>
+        <w:contextualSpacing/>
+      </w:pPr>
+    </w:p>
+    <w:p>
+      <w:pPr>
+        <w:contextualSpacing/>
+        <w:rPr>
+          <w:b/>
+        </w:rPr>
+      </w:pPr>
+      <w:r>
+        <w:rPr>
+          <w:b/>
+        </w:rPr>
+        <w:t>Q2</w:t>
+      </w:r>
+      <w:r>
+        <w:rPr>
+          <w:b/>
+        </w:rPr>
+        <w:t xml:space="preserve">. </w:t>
+      </w:r>
+      <w:r>
+        <w:rPr>
+          <w:b/>
+        </w:rPr>
+        <w:t>SC Length differences</w:t>
+      </w:r>
+    </w:p>
+    <w:p>
+      <w:pPr>
+        <w:contextualSpacing/>
+      </w:pPr>
+    </w:p>
+    <w:p>
+      <w:pPr>
+        <w:contextualSpacing/>
+      </w:pPr>
+      <w:r>
+        <w:t xml:space="preserve">-when all </w:t>
+      </w:r>
+      <w:proofErr w:type="spellStart"/>
+      <w:r>
+        <w:t>chrm</w:t>
+      </w:r>
+      <w:proofErr w:type="spellEnd"/>
+      <w:r>
+        <w:t xml:space="preserve"> classes are pooled, the general pattern is that the higher rec strains have longer bivalent SC lengths. </w:t>
+      </w:r>
+    </w:p>
+    <w:p>
+      <w:pPr>
+        <w:contextualSpacing/>
+      </w:pPr>
+    </w:p>
+    <w:p>
+      <w:pPr>
+        <w:contextualSpacing/>
+      </w:pPr>
+      <w:proofErr w:type="spellStart"/>
+      <w:proofErr w:type="gramStart"/>
+      <w:r>
+        <w:t>Glm</w:t>
+      </w:r>
+      <w:proofErr w:type="spellEnd"/>
+      <w:r>
+        <w:t>(</w:t>
+      </w:r>
+      <w:proofErr w:type="gramEnd"/>
+      <w:r>
+        <w:t xml:space="preserve">  SC ~ strain )</w:t>
+      </w:r>
+    </w:p>
+    <w:p>
+      <w:pPr>
+        <w:contextualSpacing/>
+      </w:pPr>
+      <w:r>
+        <w:t>-all strains are significantly different ()</w:t>
+      </w:r>
+    </w:p>
+    <w:p>
+      <w:pPr>
+        <w:contextualSpacing/>
+      </w:pPr>
+      <w:r>
+        <w:t>- The mean.pooled.SC lengths can significantly predict if the mouse is high or low group.</w:t>
+      </w:r>
+    </w:p>
+    <w:p>
+      <w:pPr>
+        <w:contextualSpacing/>
+      </w:pPr>
+    </w:p>
+    <w:p>
+      <w:pPr>
+        <w:contextualSpacing/>
+      </w:pPr>
+      <w:r>
+        <w:t xml:space="preserve">When bivalents are </w:t>
+      </w:r>
+      <w:proofErr w:type="spellStart"/>
+      <w:r>
+        <w:t>subsetted</w:t>
+      </w:r>
+      <w:proofErr w:type="spellEnd"/>
+      <w:r>
+        <w:t xml:space="preserve"> by </w:t>
+      </w:r>
+      <w:proofErr w:type="spellStart"/>
+      <w:r>
+        <w:t>chrm</w:t>
+      </w:r>
+      <w:proofErr w:type="spellEnd"/>
+      <w:r>
+        <w:t xml:space="preserve"> class the patterns are a bit nuanced – but fit an overall pattern of SC lengths having more clustered / less overlapping ranges in high rec strains.  Higher rec 1COs are shorter than lower rec 1COs.</w:t>
+      </w:r>
+    </w:p>
+    <w:p>
+      <w:pPr>
+        <w:contextualSpacing/>
+      </w:pPr>
+    </w:p>
+    <w:p>
+      <w:pPr>
+        <w:contextualSpacing/>
+        <w:rPr>
+          <w:i/>
+        </w:rPr>
+      </w:pPr>
+      <w:r>
+        <w:rPr>
+          <w:i/>
+        </w:rPr>
+        <w:t>Shaper clustering of SC lengths across chromosome classes in the high Rec males</w:t>
+      </w:r>
+    </w:p>
+    <w:p>
+      <w:pPr>
+        <w:contextualSpacing/>
+      </w:pPr>
+    </w:p>
+    <w:p>
+      <w:pPr>
+        <w:contextualSpacing/>
+      </w:pPr>
+    </w:p>
+    <w:p>
+      <w:pPr>
+        <w:contextualSpacing/>
+        <w:rPr>
+          <w:b/>
+        </w:rPr>
+      </w:pPr>
+      <w:r>
+        <w:rPr>
+          <w:b/>
+        </w:rPr>
+        <w:t>Q2</w:t>
+      </w:r>
+      <w:r>
+        <w:rPr>
+          <w:b/>
+        </w:rPr>
+        <w:t xml:space="preserve">. </w:t>
+      </w:r>
+      <w:proofErr w:type="gramStart"/>
+      <w:r>
+        <w:rPr>
+          <w:b/>
+        </w:rPr>
+        <w:t>normalized</w:t>
+      </w:r>
+      <w:proofErr w:type="gramEnd"/>
+      <w:r>
+        <w:rPr>
+          <w:b/>
+        </w:rPr>
+        <w:t xml:space="preserve"> 1CO position</w:t>
+      </w:r>
+    </w:p>
+    <w:p>
+      <w:pPr>
+        <w:contextualSpacing/>
+      </w:pPr>
+    </w:p>
+    <w:p>
+      <w:pPr>
+        <w:contextualSpacing/>
+      </w:pPr>
+      <w:r>
+        <w:t xml:space="preserve">-high rec strains have more central normalized F1 </w:t>
+      </w:r>
+      <w:proofErr w:type="spellStart"/>
+      <w:r>
+        <w:t>pos</w:t>
+      </w:r>
+      <w:proofErr w:type="spellEnd"/>
+    </w:p>
+    <w:p>
+      <w:pPr>
+        <w:contextualSpacing/>
+      </w:pPr>
+    </w:p>
+    <w:p>
+      <w:pPr>
+        <w:contextualSpacing/>
+      </w:pPr>
+    </w:p>
+    <w:p>
+      <w:pPr>
+        <w:contextualSpacing/>
+      </w:pPr>
+    </w:p>
+    <w:p>
+      <w:pPr>
+        <w:contextualSpacing/>
+      </w:pPr>
+    </w:p>
+    <w:p>
+      <w:pPr>
+        <w:contextualSpacing/>
+        <w:rPr>
+          <w:b/>
+        </w:rPr>
+      </w:pPr>
+      <w:r>
+        <w:rPr>
+          <w:b/>
+        </w:rPr>
+        <w:t>Q2</w:t>
+      </w:r>
+      <w:r>
+        <w:rPr>
+          <w:b/>
+        </w:rPr>
+        <w:t xml:space="preserve">. </w:t>
+      </w:r>
+      <w:r>
+        <w:rPr>
+          <w:b/>
+        </w:rPr>
+        <w:t>IFD / interference</w:t>
+      </w:r>
+    </w:p>
+    <w:p>
+      <w:pPr>
+        <w:contextualSpacing/>
+      </w:pPr>
+    </w:p>
+    <w:p>
+      <w:pPr>
+        <w:contextualSpacing/>
+      </w:pPr>
+      <w:r>
+        <w:t>-High Rec strains have long IFD</w:t>
       </w:r>
     </w:p>
     <w:p>

</xml_diff>